<commit_message>
minor change in wording
</commit_message>
<xml_diff>
--- a/doc/Event-Mention-Detection-scoring-v10.docx
+++ b/doc/Event-Mention-Detection-scoring-v10.docx
@@ -1,6 +1,6 @@
 
 <file path=word/document.xml><?xml version="1.0" encoding="utf-8"?>
-<w:document xmlns:wpc="http://schemas.microsoft.com/office/word/2010/wordprocessingCanvas" xmlns:mc="http://schemas.openxmlformats.org/markup-compatibility/2006" xmlns:o="urn:schemas-microsoft-com:office:office" xmlns:r="http://schemas.openxmlformats.org/officeDocument/2006/relationships" xmlns:m="http://schemas.openxmlformats.org/officeDocument/2006/math" xmlns:v="urn:schemas-microsoft-com:vml" xmlns:wp14="http://schemas.microsoft.com/office/word/2010/wordprocessingDrawing" xmlns:wp="http://schemas.openxmlformats.org/drawingml/2006/wordprocessingDrawing" xmlns:w10="urn:schemas-microsoft-com:office:word" xmlns:w="http://schemas.openxmlformats.org/wordprocessingml/2006/main" xmlns:w14="http://schemas.microsoft.com/office/word/2010/wordml" xmlns:wpg="http://schemas.microsoft.com/office/word/2010/wordprocessingGroup" xmlns:wpi="http://schemas.microsoft.com/office/word/2010/wordprocessingInk" xmlns:wne="http://schemas.microsoft.com/office/word/2006/wordml" xmlns:wps="http://schemas.microsoft.com/office/word/2010/wordprocessingShape" mc:Ignorable="w14 wp14">
+<w:document xmlns:wpc="http://schemas.microsoft.com/office/word/2010/wordprocessingCanvas" xmlns:mo="http://schemas.microsoft.com/office/mac/office/2008/main" xmlns:mc="http://schemas.openxmlformats.org/markup-compatibility/2006" xmlns:mv="urn:schemas-microsoft-com:mac:vml" xmlns:o="urn:schemas-microsoft-com:office:office" xmlns:r="http://schemas.openxmlformats.org/officeDocument/2006/relationships" xmlns:m="http://schemas.openxmlformats.org/officeDocument/2006/math" xmlns:v="urn:schemas-microsoft-com:vml" xmlns:wp14="http://schemas.microsoft.com/office/word/2010/wordprocessingDrawing" xmlns:wp="http://schemas.openxmlformats.org/drawingml/2006/wordprocessingDrawing" xmlns:w10="urn:schemas-microsoft-com:office:word" xmlns:w="http://schemas.openxmlformats.org/wordprocessingml/2006/main" xmlns:w14="http://schemas.microsoft.com/office/word/2010/wordml" xmlns:wpg="http://schemas.microsoft.com/office/word/2010/wordprocessingGroup" xmlns:wpi="http://schemas.microsoft.com/office/word/2010/wordprocessingInk" xmlns:wne="http://schemas.microsoft.com/office/word/2006/wordml" xmlns:wps="http://schemas.microsoft.com/office/word/2010/wordprocessingShape" mc:Ignorable="w14 wp14">
   <w:body>
     <w:p>
       <w:pPr>
@@ -53,7 +53,6 @@
       <w:r>
         <w:rPr>
           <w:noProof/>
-          <w:lang w:eastAsia="ja-JP"/>
         </w:rPr>
         <w:drawing>
           <wp:inline distT="0" distB="0" distL="0" distR="0" wp14:anchorId="2E188B5B" wp14:editId="37F4D826">
@@ -466,7 +465,6 @@
       <w:r>
         <w:rPr>
           <w:noProof/>
-          <w:lang w:eastAsia="ja-JP"/>
         </w:rPr>
         <mc:AlternateContent>
           <mc:Choice Requires="wps">
@@ -479,7 +477,7 @@
                 <wp:positionV relativeFrom="paragraph">
                   <wp:posOffset>102235</wp:posOffset>
                 </wp:positionV>
-                <wp:extent cx="2374265" cy="1403985"/>
+                <wp:extent cx="2194560" cy="748030"/>
                 <wp:effectExtent l="0" t="0" r="15240" b="13335"/>
                 <wp:wrapNone/>
                 <wp:docPr id="307" name="Text Box 2"/>
@@ -495,7 +493,7 @@
                       <wps:spPr bwMode="auto">
                         <a:xfrm>
                           <a:off x="0" y="0"/>
-                          <a:ext cx="2374265" cy="1403985"/>
+                          <a:ext cx="2194560" cy="748030"/>
                         </a:xfrm>
                         <a:prstGeom prst="rect">
                           <a:avLst/>
@@ -832,7 +830,6 @@
       <w:r>
         <w:rPr>
           <w:noProof/>
-          <w:lang w:eastAsia="ja-JP"/>
         </w:rPr>
         <mc:AlternateContent>
           <mc:Choice Requires="wps">
@@ -845,7 +842,7 @@
                 <wp:positionV relativeFrom="paragraph">
                   <wp:posOffset>64466</wp:posOffset>
                 </wp:positionV>
-                <wp:extent cx="5446395" cy="1403985"/>
+                <wp:extent cx="5446395" cy="359410"/>
                 <wp:effectExtent l="0" t="0" r="20955" b="22860"/>
                 <wp:wrapNone/>
                 <wp:docPr id="89" name="Text Box 2"/>
@@ -861,7 +858,7 @@
                       <wps:spPr bwMode="auto">
                         <a:xfrm>
                           <a:off x="0" y="0"/>
-                          <a:ext cx="5446395" cy="1403985"/>
+                          <a:ext cx="5446395" cy="359410"/>
                         </a:xfrm>
                         <a:prstGeom prst="rect">
                           <a:avLst/>
@@ -963,7 +960,6 @@
       <w:r>
         <w:rPr>
           <w:noProof/>
-          <w:lang w:eastAsia="ja-JP"/>
         </w:rPr>
         <mc:AlternateContent>
           <mc:Choice Requires="wps">
@@ -1438,7 +1434,6 @@
       <w:r>
         <w:rPr>
           <w:noProof/>
-          <w:lang w:eastAsia="ja-JP"/>
         </w:rPr>
         <w:lastRenderedPageBreak/>
         <mc:AlternateContent>
@@ -1452,7 +1447,7 @@
                 <wp:positionV relativeFrom="paragraph">
                   <wp:posOffset>106376</wp:posOffset>
                 </wp:positionV>
-                <wp:extent cx="5446395" cy="1403985"/>
+                <wp:extent cx="5446395" cy="488950"/>
                 <wp:effectExtent l="0" t="0" r="20955" b="21590"/>
                 <wp:wrapNone/>
                 <wp:docPr id="91" name="Text Box 2"/>
@@ -1468,7 +1463,7 @@
                       <wps:spPr bwMode="auto">
                         <a:xfrm>
                           <a:off x="0" y="0"/>
-                          <a:ext cx="5446395" cy="1403985"/>
+                          <a:ext cx="5446395" cy="488950"/>
                         </a:xfrm>
                         <a:prstGeom prst="rect">
                           <a:avLst/>
@@ -1715,7 +1710,6 @@
       <w:r>
         <w:rPr>
           <w:noProof/>
-          <w:lang w:eastAsia="ja-JP"/>
         </w:rPr>
         <mc:AlternateContent>
           <mc:Choice Requires="wps">
@@ -1728,7 +1722,7 @@
                 <wp:positionV relativeFrom="paragraph">
                   <wp:posOffset>86056</wp:posOffset>
                 </wp:positionV>
-                <wp:extent cx="5446395" cy="1403985"/>
+                <wp:extent cx="5446395" cy="618490"/>
                 <wp:effectExtent l="0" t="0" r="20955" b="25400"/>
                 <wp:wrapNone/>
                 <wp:docPr id="92" name="Text Box 2"/>
@@ -1744,7 +1738,7 @@
                       <wps:spPr bwMode="auto">
                         <a:xfrm>
                           <a:off x="0" y="0"/>
-                          <a:ext cx="5446395" cy="1403985"/>
+                          <a:ext cx="5446395" cy="618490"/>
                         </a:xfrm>
                         <a:prstGeom prst="rect">
                           <a:avLst/>
@@ -1914,8 +1908,6 @@
       <w:r>
         <w:t>says</w:t>
       </w:r>
-      <w:bookmarkStart w:id="0" w:name="_GoBack"/>
-      <w:bookmarkEnd w:id="0"/>
       <w:r>
         <w:t xml:space="preserve"> that </w:t>
       </w:r>
@@ -2475,18 +2467,16 @@
           <w:color w:val="222222"/>
           <w:shd w:val="clear" w:color="auto" w:fill="FFFFFF"/>
         </w:rPr>
-        <w:t xml:space="preserve">ken ID list&gt; := list of IDs for the token(s) of the current mention, </w:t>
-      </w:r>
-    </w:p>
-    <w:p>
-      <w:pPr>
-        <w:ind w:left="1440" w:firstLine="720"/>
+        <w:t>ken ID list&gt; := list of IDs for the t</w:t>
+      </w:r>
+      <w:r>
         <w:rPr>
           <w:rFonts w:ascii="Cambria" w:eastAsia="Times New Roman" w:hAnsi="Cambria" w:cs="Times New Roman"/>
           <w:color w:val="222222"/>
           <w:shd w:val="clear" w:color="auto" w:fill="FFFFFF"/>
         </w:rPr>
-      </w:pPr>
+        <w:t xml:space="preserve">oken(s) of the current mention, </w:t>
+      </w:r>
       <w:r>
         <w:rPr>
           <w:rFonts w:ascii="Cambria" w:eastAsia="Times New Roman" w:hAnsi="Cambria" w:cs="Times New Roman"/>
@@ -2609,7 +2599,7 @@
           <w:color w:val="222222"/>
           <w:shd w:val="clear" w:color="auto" w:fill="FFFFFF"/>
         </w:rPr>
-        <w:t>&lt;score</w:t>
+        <w:t>&lt;score1&gt; := any score (confidence, etc.) the s</w:t>
       </w:r>
       <w:r>
         <w:rPr>
@@ -2617,7 +2607,7 @@
           <w:color w:val="222222"/>
           <w:shd w:val="clear" w:color="auto" w:fill="FFFFFF"/>
         </w:rPr>
-        <w:t>1</w:t>
+        <w:t xml:space="preserve">ystem wants to assign, if ignored, please put a hyphen (-) to indicate </w:t>
       </w:r>
       <w:r>
         <w:rPr>
@@ -2625,7 +2615,7 @@
           <w:color w:val="222222"/>
           <w:shd w:val="clear" w:color="auto" w:fill="FFFFFF"/>
         </w:rPr>
-        <w:t xml:space="preserve">&gt; </w:t>
+        <w:t xml:space="preserve">an </w:t>
       </w:r>
       <w:r>
         <w:rPr>
@@ -2633,8 +2623,10 @@
           <w:color w:val="222222"/>
           <w:shd w:val="clear" w:color="auto" w:fill="FFFFFF"/>
         </w:rPr>
-        <w:t xml:space="preserve">:= any score (confidence, etc.) the system wants to assign (ignored) </w:t>
-      </w:r>
+        <w:t>empty field</w:t>
+      </w:r>
+      <w:bookmarkStart w:id="0" w:name="_GoBack"/>
+      <w:bookmarkEnd w:id="0"/>
     </w:p>
     <w:p>
       <w:pPr>
@@ -2798,6 +2790,7 @@
         </w:numPr>
       </w:pPr>
       <w:r>
+        <w:lastRenderedPageBreak/>
         <w:t>For each gold standard mention</w:t>
       </w:r>
       <w:r>
@@ -3138,7 +3131,6 @@
         </w:numPr>
       </w:pPr>
       <w:r>
-        <w:lastRenderedPageBreak/>
         <w:t>True Positive =</w:t>
       </w:r>
       <w:r>
@@ -4034,6 +4026,7 @@
         <w:pStyle w:val="Heading2"/>
       </w:pPr>
       <w:r>
+        <w:lastRenderedPageBreak/>
         <w:t>Summarization score</w:t>
       </w:r>
     </w:p>
@@ -8224,7 +8217,6 @@
       <w:r>
         <w:rPr>
           <w:noProof/>
-          <w:lang w:eastAsia="ja-JP"/>
         </w:rPr>
         <w:drawing>
           <wp:inline distT="0" distB="0" distL="0" distR="0" wp14:anchorId="53C62B8B" wp14:editId="3985F9E9">
@@ -8287,7 +8279,7 @@
 </file>
 
 <file path=word/endnotes.xml><?xml version="1.0" encoding="utf-8"?>
-<w:endnotes xmlns:wpc="http://schemas.microsoft.com/office/word/2010/wordprocessingCanvas" xmlns:mc="http://schemas.openxmlformats.org/markup-compatibility/2006" xmlns:o="urn:schemas-microsoft-com:office:office" xmlns:r="http://schemas.openxmlformats.org/officeDocument/2006/relationships" xmlns:m="http://schemas.openxmlformats.org/officeDocument/2006/math" xmlns:v="urn:schemas-microsoft-com:vml" xmlns:wp14="http://schemas.microsoft.com/office/word/2010/wordprocessingDrawing" xmlns:wp="http://schemas.openxmlformats.org/drawingml/2006/wordprocessingDrawing" xmlns:w10="urn:schemas-microsoft-com:office:word" xmlns:w="http://schemas.openxmlformats.org/wordprocessingml/2006/main" xmlns:w14="http://schemas.microsoft.com/office/word/2010/wordml" xmlns:wpg="http://schemas.microsoft.com/office/word/2010/wordprocessingGroup" xmlns:wpi="http://schemas.microsoft.com/office/word/2010/wordprocessingInk" xmlns:wne="http://schemas.microsoft.com/office/word/2006/wordml" xmlns:wps="http://schemas.microsoft.com/office/word/2010/wordprocessingShape" mc:Ignorable="w14 wp14">
+<w:endnotes xmlns:wpc="http://schemas.microsoft.com/office/word/2010/wordprocessingCanvas" xmlns:mo="http://schemas.microsoft.com/office/mac/office/2008/main" xmlns:mc="http://schemas.openxmlformats.org/markup-compatibility/2006" xmlns:mv="urn:schemas-microsoft-com:mac:vml" xmlns:o="urn:schemas-microsoft-com:office:office" xmlns:r="http://schemas.openxmlformats.org/officeDocument/2006/relationships" xmlns:m="http://schemas.openxmlformats.org/officeDocument/2006/math" xmlns:v="urn:schemas-microsoft-com:vml" xmlns:wp14="http://schemas.microsoft.com/office/word/2010/wordprocessingDrawing" xmlns:wp="http://schemas.openxmlformats.org/drawingml/2006/wordprocessingDrawing" xmlns:w10="urn:schemas-microsoft-com:office:word" xmlns:w="http://schemas.openxmlformats.org/wordprocessingml/2006/main" xmlns:w14="http://schemas.microsoft.com/office/word/2010/wordml" xmlns:wpg="http://schemas.microsoft.com/office/word/2010/wordprocessingGroup" xmlns:wpi="http://schemas.microsoft.com/office/word/2010/wordprocessingInk" xmlns:wne="http://schemas.microsoft.com/office/word/2006/wordml" xmlns:wps="http://schemas.microsoft.com/office/word/2010/wordprocessingShape" mc:Ignorable="w14 wp14">
   <w:endnote w:type="separator" w:id="-1">
     <w:p>
       <w:r>
@@ -8306,7 +8298,7 @@
 </file>
 
 <file path=word/footnotes.xml><?xml version="1.0" encoding="utf-8"?>
-<w:footnotes xmlns:wpc="http://schemas.microsoft.com/office/word/2010/wordprocessingCanvas" xmlns:mc="http://schemas.openxmlformats.org/markup-compatibility/2006" xmlns:o="urn:schemas-microsoft-com:office:office" xmlns:r="http://schemas.openxmlformats.org/officeDocument/2006/relationships" xmlns:m="http://schemas.openxmlformats.org/officeDocument/2006/math" xmlns:v="urn:schemas-microsoft-com:vml" xmlns:wp14="http://schemas.microsoft.com/office/word/2010/wordprocessingDrawing" xmlns:wp="http://schemas.openxmlformats.org/drawingml/2006/wordprocessingDrawing" xmlns:w10="urn:schemas-microsoft-com:office:word" xmlns:w="http://schemas.openxmlformats.org/wordprocessingml/2006/main" xmlns:w14="http://schemas.microsoft.com/office/word/2010/wordml" xmlns:wpg="http://schemas.microsoft.com/office/word/2010/wordprocessingGroup" xmlns:wpi="http://schemas.microsoft.com/office/word/2010/wordprocessingInk" xmlns:wne="http://schemas.microsoft.com/office/word/2006/wordml" xmlns:wps="http://schemas.microsoft.com/office/word/2010/wordprocessingShape" mc:Ignorable="w14 wp14">
+<w:footnotes xmlns:wpc="http://schemas.microsoft.com/office/word/2010/wordprocessingCanvas" xmlns:mo="http://schemas.microsoft.com/office/mac/office/2008/main" xmlns:mc="http://schemas.openxmlformats.org/markup-compatibility/2006" xmlns:mv="urn:schemas-microsoft-com:mac:vml" xmlns:o="urn:schemas-microsoft-com:office:office" xmlns:r="http://schemas.openxmlformats.org/officeDocument/2006/relationships" xmlns:m="http://schemas.openxmlformats.org/officeDocument/2006/math" xmlns:v="urn:schemas-microsoft-com:vml" xmlns:wp14="http://schemas.microsoft.com/office/word/2010/wordprocessingDrawing" xmlns:wp="http://schemas.openxmlformats.org/drawingml/2006/wordprocessingDrawing" xmlns:w10="urn:schemas-microsoft-com:office:word" xmlns:w="http://schemas.openxmlformats.org/wordprocessingml/2006/main" xmlns:w14="http://schemas.microsoft.com/office/word/2010/wordml" xmlns:wpg="http://schemas.microsoft.com/office/word/2010/wordprocessingGroup" xmlns:wpi="http://schemas.microsoft.com/office/word/2010/wordprocessingInk" xmlns:wne="http://schemas.microsoft.com/office/word/2006/wordml" xmlns:wps="http://schemas.microsoft.com/office/word/2010/wordprocessingShape" mc:Ignorable="w14 wp14">
   <w:footnote w:type="separator" w:id="-1">
     <w:p>
       <w:r>
@@ -8382,7 +8374,7 @@
 </file>
 
 <file path=word/numbering.xml><?xml version="1.0" encoding="utf-8"?>
-<w:numbering xmlns:wpc="http://schemas.microsoft.com/office/word/2010/wordprocessingCanvas" xmlns:mc="http://schemas.openxmlformats.org/markup-compatibility/2006" xmlns:o="urn:schemas-microsoft-com:office:office" xmlns:r="http://schemas.openxmlformats.org/officeDocument/2006/relationships" xmlns:m="http://schemas.openxmlformats.org/officeDocument/2006/math" xmlns:v="urn:schemas-microsoft-com:vml" xmlns:wp14="http://schemas.microsoft.com/office/word/2010/wordprocessingDrawing" xmlns:wp="http://schemas.openxmlformats.org/drawingml/2006/wordprocessingDrawing" xmlns:w10="urn:schemas-microsoft-com:office:word" xmlns:w="http://schemas.openxmlformats.org/wordprocessingml/2006/main" xmlns:w14="http://schemas.microsoft.com/office/word/2010/wordml" xmlns:wpg="http://schemas.microsoft.com/office/word/2010/wordprocessingGroup" xmlns:wpi="http://schemas.microsoft.com/office/word/2010/wordprocessingInk" xmlns:wne="http://schemas.microsoft.com/office/word/2006/wordml" xmlns:wps="http://schemas.microsoft.com/office/word/2010/wordprocessingShape" mc:Ignorable="w14 wp14">
+<w:numbering xmlns:wpc="http://schemas.microsoft.com/office/word/2010/wordprocessingCanvas" xmlns:mo="http://schemas.microsoft.com/office/mac/office/2008/main" xmlns:mc="http://schemas.openxmlformats.org/markup-compatibility/2006" xmlns:mv="urn:schemas-microsoft-com:mac:vml" xmlns:o="urn:schemas-microsoft-com:office:office" xmlns:r="http://schemas.openxmlformats.org/officeDocument/2006/relationships" xmlns:m="http://schemas.openxmlformats.org/officeDocument/2006/math" xmlns:v="urn:schemas-microsoft-com:vml" xmlns:wp14="http://schemas.microsoft.com/office/word/2010/wordprocessingDrawing" xmlns:wp="http://schemas.openxmlformats.org/drawingml/2006/wordprocessingDrawing" xmlns:w10="urn:schemas-microsoft-com:office:word" xmlns:w="http://schemas.openxmlformats.org/wordprocessingml/2006/main" xmlns:w14="http://schemas.microsoft.com/office/word/2010/wordml" xmlns:wpg="http://schemas.microsoft.com/office/word/2010/wordprocessingGroup" xmlns:wpi="http://schemas.microsoft.com/office/word/2010/wordprocessingInk" xmlns:wne="http://schemas.microsoft.com/office/word/2006/wordml" xmlns:wps="http://schemas.microsoft.com/office/word/2010/wordprocessingShape" mc:Ignorable="w14 wp14">
   <w:abstractNum w:abstractNumId="0">
     <w:nsid w:val="03D06034"/>
     <w:multiLevelType w:val="hybridMultilevel"/>
@@ -9517,7 +9509,7 @@
     </w:rPrDefault>
     <w:pPrDefault/>
   </w:docDefaults>
-  <w:latentStyles w:defLockedState="0" w:defUIPriority="99" w:defSemiHidden="1" w:defUnhideWhenUsed="1" w:defQFormat="0" w:count="267">
+  <w:latentStyles w:defLockedState="0" w:defUIPriority="99" w:defSemiHidden="1" w:defUnhideWhenUsed="1" w:defQFormat="0" w:count="276">
     <w:lsdException w:name="Normal" w:semiHidden="0" w:uiPriority="0" w:unhideWhenUsed="0" w:qFormat="1"/>
     <w:lsdException w:name="heading 1" w:semiHidden="0" w:uiPriority="9" w:unhideWhenUsed="0" w:qFormat="1"/>
     <w:lsdException w:name="heading 2" w:uiPriority="9" w:qFormat="1"/>
@@ -9825,6 +9817,7 @@
     <w:uiPriority w:val="59"/>
     <w:rsid w:val="00D8455A"/>
     <w:tblPr>
+      <w:tblInd w:w="0" w:type="dxa"/>
       <w:tblBorders>
         <w:top w:val="single" w:sz="4" w:space="0" w:color="auto"/>
         <w:left w:val="single" w:sz="4" w:space="0" w:color="auto"/>
@@ -9833,6 +9826,12 @@
         <w:insideH w:val="single" w:sz="4" w:space="0" w:color="auto"/>
         <w:insideV w:val="single" w:sz="4" w:space="0" w:color="auto"/>
       </w:tblBorders>
+      <w:tblCellMar>
+        <w:top w:w="0" w:type="dxa"/>
+        <w:left w:w="108" w:type="dxa"/>
+        <w:bottom w:w="0" w:type="dxa"/>
+        <w:right w:w="108" w:type="dxa"/>
+      </w:tblCellMar>
     </w:tblPr>
   </w:style>
   <w:style w:type="character" w:customStyle="1" w:styleId="Heading1Char">
@@ -9970,7 +9969,7 @@
 </file>
 
 <file path=word/stylesWithEffects.xml><?xml version="1.0" encoding="utf-8"?>
-<w:styles xmlns:wpc="http://schemas.microsoft.com/office/word/2010/wordprocessingCanvas" xmlns:mc="http://schemas.openxmlformats.org/markup-compatibility/2006" xmlns:o="urn:schemas-microsoft-com:office:office" xmlns:r="http://schemas.openxmlformats.org/officeDocument/2006/relationships" xmlns:m="http://schemas.openxmlformats.org/officeDocument/2006/math" xmlns:v="urn:schemas-microsoft-com:vml" xmlns:wp14="http://schemas.microsoft.com/office/word/2010/wordprocessingDrawing" xmlns:wp="http://schemas.openxmlformats.org/drawingml/2006/wordprocessingDrawing" xmlns:w10="urn:schemas-microsoft-com:office:word" xmlns:w="http://schemas.openxmlformats.org/wordprocessingml/2006/main" xmlns:w14="http://schemas.microsoft.com/office/word/2010/wordml" xmlns:wpg="http://schemas.microsoft.com/office/word/2010/wordprocessingGroup" xmlns:wpi="http://schemas.microsoft.com/office/word/2010/wordprocessingInk" xmlns:wne="http://schemas.microsoft.com/office/word/2006/wordml" xmlns:wps="http://schemas.microsoft.com/office/word/2010/wordprocessingShape" mc:Ignorable="w14 wp14">
+<w:styles xmlns:wpc="http://schemas.microsoft.com/office/word/2010/wordprocessingCanvas" xmlns:mo="http://schemas.microsoft.com/office/mac/office/2008/main" xmlns:mc="http://schemas.openxmlformats.org/markup-compatibility/2006" xmlns:mv="urn:schemas-microsoft-com:mac:vml" xmlns:o="urn:schemas-microsoft-com:office:office" xmlns:r="http://schemas.openxmlformats.org/officeDocument/2006/relationships" xmlns:m="http://schemas.openxmlformats.org/officeDocument/2006/math" xmlns:v="urn:schemas-microsoft-com:vml" xmlns:wp14="http://schemas.microsoft.com/office/word/2010/wordprocessingDrawing" xmlns:wp="http://schemas.openxmlformats.org/drawingml/2006/wordprocessingDrawing" xmlns:w10="urn:schemas-microsoft-com:office:word" xmlns:w="http://schemas.openxmlformats.org/wordprocessingml/2006/main" xmlns:w14="http://schemas.microsoft.com/office/word/2010/wordml" xmlns:wpg="http://schemas.microsoft.com/office/word/2010/wordprocessingGroup" xmlns:wpi="http://schemas.microsoft.com/office/word/2010/wordprocessingInk" xmlns:wne="http://schemas.microsoft.com/office/word/2006/wordml" xmlns:wps="http://schemas.microsoft.com/office/word/2010/wordprocessingShape" mc:Ignorable="w14 wp14">
   <w:docDefaults>
     <w:rPrDefault>
       <w:rPr>
@@ -9982,7 +9981,7 @@
     </w:rPrDefault>
     <w:pPrDefault/>
   </w:docDefaults>
-  <w:latentStyles w:defLockedState="0" w:defUIPriority="99" w:defSemiHidden="1" w:defUnhideWhenUsed="1" w:defQFormat="0" w:count="267">
+  <w:latentStyles w:defLockedState="0" w:defUIPriority="99" w:defSemiHidden="1" w:defUnhideWhenUsed="1" w:defQFormat="0" w:count="276">
     <w:lsdException w:name="Normal" w:semiHidden="0" w:uiPriority="0" w:unhideWhenUsed="0" w:qFormat="1"/>
     <w:lsdException w:name="heading 1" w:semiHidden="0" w:uiPriority="9" w:unhideWhenUsed="0" w:qFormat="1"/>
     <w:lsdException w:name="heading 2" w:uiPriority="9" w:qFormat="1"/>
@@ -10290,6 +10289,7 @@
     <w:uiPriority w:val="59"/>
     <w:rsid w:val="00D8455A"/>
     <w:tblPr>
+      <w:tblInd w:w="0" w:type="dxa"/>
       <w:tblBorders>
         <w:top w:val="single" w:sz="4" w:space="0" w:color="auto"/>
         <w:left w:val="single" w:sz="4" w:space="0" w:color="auto"/>
@@ -10298,6 +10298,12 @@
         <w:insideH w:val="single" w:sz="4" w:space="0" w:color="auto"/>
         <w:insideV w:val="single" w:sz="4" w:space="0" w:color="auto"/>
       </w:tblBorders>
+      <w:tblCellMar>
+        <w:top w:w="0" w:type="dxa"/>
+        <w:left w:w="108" w:type="dxa"/>
+        <w:bottom w:w="0" w:type="dxa"/>
+        <w:right w:w="108" w:type="dxa"/>
+      </w:tblCellMar>
     </w:tblPr>
   </w:style>
   <w:style w:type="character" w:customStyle="1" w:styleId="Heading1Char">
@@ -10759,7 +10765,7 @@
 </file>
 
 <file path=customXml/itemProps1.xml><?xml version="1.0" encoding="utf-8"?>
-<ds:datastoreItem xmlns:ds="http://schemas.openxmlformats.org/officeDocument/2006/customXml" ds:itemID="{B080BC7E-24C2-4383-95E5-1BE85816DB9A}">
+<ds:datastoreItem xmlns:ds="http://schemas.openxmlformats.org/officeDocument/2006/customXml" ds:itemID="{9BAC27F7-04BA-F349-BA31-DCF95FC96A38}">
   <ds:schemaRefs>
     <ds:schemaRef ds:uri="http://schemas.openxmlformats.org/officeDocument/2006/bibliography"/>
   </ds:schemaRefs>

</xml_diff>